<commit_message>
Updated messed up merge docs and gitignore.
</commit_message>
<xml_diff>
--- a/templates/culture_prelim_template.docx
+++ b/templates/culture_prelim_template.docx
@@ -198,10 +198,13 @@
               <w:bottom w:val="single" w:sz="4" w:space="0" w:color="auto"/>
               <w:right w:val="nil"/>
             </w:tcBorders>
+            <w:tcMar>
+              <w:left w:w="0" w:type="dxa"/>
+              <w:right w:w="0" w:type="dxa"/>
+            </w:tcMar>
           </w:tcPr>
           <w:p>
             <w:pPr>
-              <w:spacing w:line="360" w:lineRule="auto"/>
               <w:ind w:firstLine="0"/>
               <w:jc w:val="right"/>
               <w:rPr>
@@ -209,6 +212,8 @@
                 <w:b/>
               </w:rPr>
             </w:pPr>
+            <w:bookmarkStart w:id="0" w:name="_GoBack"/>
+            <w:bookmarkEnd w:id="0"/>
             <w:r>
               <w:rPr>
                 <w:rFonts w:ascii="Sylfaen" w:hAnsi="Sylfaen" w:cstheme="minorHAnsi"/>
@@ -1377,7 +1382,6 @@
           <w:szCs w:val="24"/>
         </w:rPr>
       </w:pPr>
-      <w:bookmarkStart w:id="0" w:name="_GoBack"/>
       <w:r>
         <w:rPr>
           <w:rFonts w:ascii="Bell MT" w:hAnsi="Bell MT"/>
@@ -1386,7 +1390,6 @@
         </w:rPr>
         <w:t>ANAEROBIC CULTURE TO FOLLOW</w:t>
       </w:r>
-      <w:bookmarkEnd w:id="0"/>
     </w:p>
     <w:sectPr>
       <w:headerReference w:type="default" r:id="rId7"/>
@@ -3589,7 +3592,7 @@
 </file>
 
 <file path=customXml/itemProps1.xml><?xml version="1.0" encoding="utf-8"?>
-<ds:datastoreItem xmlns:ds="http://schemas.openxmlformats.org/officeDocument/2006/customXml" ds:itemID="{1680BC37-8290-4EBB-A751-D395BD4E7F78}">
+<ds:datastoreItem xmlns:ds="http://schemas.openxmlformats.org/officeDocument/2006/customXml" ds:itemID="{D0B69353-D590-47F7-894B-64E443F9C8A9}">
   <ds:schemaRefs>
     <ds:schemaRef ds:uri="http://schemas.openxmlformats.org/officeDocument/2006/bibliography"/>
   </ds:schemaRefs>

</xml_diff>

<commit_message>
Template merge fields updated.
</commit_message>
<xml_diff>
--- a/templates/culture_prelim_template.docx
+++ b/templates/culture_prelim_template.docx
@@ -235,7 +235,7 @@
                 <w:color w:val="FFFFFF" w:themeColor="background1"/>
                 <w:shd w:val="clear" w:color="auto" w:fill="000000" w:themeFill="text1"/>
               </w:rPr>
-              <w:instrText xml:space="preserve"> MERGEFIELD  sampleID  \* MERGEFORMAT </w:instrText>
+              <w:instrText xml:space="preserve"> MERGEFIELD  saID  \* MERGEFORMAT </w:instrText>
             </w:r>
             <w:r>
               <w:rPr>
@@ -252,7 +252,7 @@
                 <w:color w:val="FFFFFF" w:themeColor="background1"/>
                 <w:shd w:val="clear" w:color="auto" w:fill="000000" w:themeFill="text1"/>
               </w:rPr>
-              <w:t>«sampleID»</w:t>
+              <w:t>«saID»</w:t>
             </w:r>
             <w:r>
               <w:rPr>
@@ -398,8 +398,6 @@
               </w:rPr>
               <w:t>MRN</w:t>
             </w:r>
-            <w:bookmarkStart w:id="0" w:name="_GoBack"/>
-            <w:bookmarkEnd w:id="0"/>
             <w:r>
               <w:rPr>
                 <w:rFonts w:ascii="Bell MT" w:hAnsi="Bell MT" w:cstheme="majorHAnsi"/>
@@ -829,7 +827,7 @@
                 <w:sz w:val="20"/>
                 <w:szCs w:val="20"/>
               </w:rPr>
-              <w:instrText xml:space="preserve"> MERGEFIELD  smear  \* MERGEFORMAT </w:instrText>
+              <w:instrText xml:space="preserve"> MERGEFIELD  directSmear  \* MERGEFORMAT </w:instrText>
             </w:r>
             <w:r>
               <w:rPr>
@@ -846,7 +844,7 @@
                 <w:sz w:val="20"/>
                 <w:szCs w:val="20"/>
               </w:rPr>
-              <w:t>«smear»</w:t>
+              <w:t>«directSmear»</w:t>
             </w:r>
             <w:r>
               <w:rPr>
@@ -1053,9 +1051,9 @@
         <w:tblLook w:val="04A0" w:firstRow="1" w:lastRow="0" w:firstColumn="1" w:lastColumn="0" w:noHBand="0" w:noVBand="1"/>
       </w:tblPr>
       <w:tblGrid>
-        <w:gridCol w:w="3838"/>
-        <w:gridCol w:w="3841"/>
-        <w:gridCol w:w="3841"/>
+        <w:gridCol w:w="5942"/>
+        <w:gridCol w:w="1891"/>
+        <w:gridCol w:w="3687"/>
       </w:tblGrid>
       <w:tr>
         <w:trPr>
@@ -1064,7 +1062,7 @@
         </w:trPr>
         <w:tc>
           <w:tcPr>
-            <w:tcW w:w="1666" w:type="pct"/>
+            <w:tcW w:w="0" w:type="auto"/>
             <w:tcBorders>
               <w:top w:val="nil"/>
               <w:left w:val="nil"/>
@@ -1076,7 +1074,6 @@
             <w:pPr>
               <w:spacing w:line="360" w:lineRule="auto"/>
               <w:ind w:firstLine="0"/>
-              <w:jc w:val="center"/>
               <w:rPr>
                 <w:rFonts w:ascii="Bell MT" w:hAnsi="Bell MT" w:cs="Adobe Devanagari"/>
                 <w:b/>
@@ -1106,7 +1103,7 @@
         </w:tc>
         <w:tc>
           <w:tcPr>
-            <w:tcW w:w="1667" w:type="pct"/>
+            <w:tcW w:w="0" w:type="auto"/>
             <w:tcBorders>
               <w:top w:val="nil"/>
               <w:left w:val="nil"/>
@@ -1118,7 +1115,6 @@
             <w:pPr>
               <w:spacing w:line="360" w:lineRule="auto"/>
               <w:ind w:firstLine="0"/>
-              <w:jc w:val="center"/>
               <w:rPr>
                 <w:rFonts w:ascii="Bell MT" w:hAnsi="Bell MT" w:cs="Adobe Devanagari"/>
                 <w:b/>
@@ -1139,7 +1135,7 @@
         </w:tc>
         <w:tc>
           <w:tcPr>
-            <w:tcW w:w="1667" w:type="pct"/>
+            <w:tcW w:w="0" w:type="auto"/>
             <w:tcBorders>
               <w:top w:val="nil"/>
               <w:left w:val="nil"/>
@@ -1151,7 +1147,6 @@
             <w:pPr>
               <w:spacing w:line="360" w:lineRule="auto"/>
               <w:ind w:firstLine="0"/>
-              <w:jc w:val="center"/>
               <w:rPr>
                 <w:rFonts w:ascii="Bell MT" w:hAnsi="Bell MT" w:cs="Adobe Devanagari"/>
                 <w:b/>
@@ -1178,7 +1173,7 @@
         </w:trPr>
         <w:tc>
           <w:tcPr>
-            <w:tcW w:w="5000" w:type="pct"/>
+            <w:tcW w:w="0" w:type="auto"/>
             <w:gridSpan w:val="3"/>
             <w:tcBorders>
               <w:top w:val="nil"/>
@@ -1191,7 +1186,6 @@
             <w:pPr>
               <w:spacing w:line="360" w:lineRule="auto"/>
               <w:ind w:firstLine="0"/>
-              <w:jc w:val="center"/>
               <w:rPr>
                 <w:rFonts w:ascii="Bell MT" w:hAnsi="Bell MT" w:cs="Adobe Devanagari"/>
                 <w:b/>
@@ -1226,7 +1220,7 @@
         </w:trPr>
         <w:tc>
           <w:tcPr>
-            <w:tcW w:w="1666" w:type="pct"/>
+            <w:tcW w:w="0" w:type="auto"/>
             <w:tcBorders>
               <w:top w:val="single" w:sz="4" w:space="0" w:color="D0CECE" w:themeColor="background2" w:themeShade="E6"/>
               <w:left w:val="nil"/>
@@ -1240,7 +1234,6 @@
             <w:pPr>
               <w:spacing w:before="240"/>
               <w:ind w:firstLine="0"/>
-              <w:jc w:val="center"/>
               <w:rPr>
                 <w:rFonts w:ascii="Bell MT" w:hAnsi="Bell MT" w:cs="Adobe Devanagari"/>
                 <w:sz w:val="18"/>
@@ -1259,7 +1252,7 @@
         </w:tc>
         <w:tc>
           <w:tcPr>
-            <w:tcW w:w="1667" w:type="pct"/>
+            <w:tcW w:w="0" w:type="auto"/>
             <w:tcBorders>
               <w:top w:val="single" w:sz="4" w:space="0" w:color="D0CECE" w:themeColor="background2" w:themeShade="E6"/>
               <w:left w:val="nil"/>
@@ -1272,7 +1265,6 @@
             <w:pPr>
               <w:spacing w:before="240"/>
               <w:ind w:firstLine="0"/>
-              <w:jc w:val="center"/>
               <w:rPr>
                 <w:rFonts w:ascii="Bell MT" w:hAnsi="Bell MT" w:cs="Adobe Devanagari"/>
                 <w:sz w:val="18"/>
@@ -1291,7 +1283,7 @@
         </w:tc>
         <w:tc>
           <w:tcPr>
-            <w:tcW w:w="1667" w:type="pct"/>
+            <w:tcW w:w="0" w:type="auto"/>
             <w:tcBorders>
               <w:top w:val="single" w:sz="4" w:space="0" w:color="D0CECE" w:themeColor="background2" w:themeShade="E6"/>
               <w:left w:val="nil"/>
@@ -1304,7 +1296,6 @@
             <w:pPr>
               <w:spacing w:before="240"/>
               <w:ind w:firstLine="0"/>
-              <w:jc w:val="center"/>
               <w:rPr>
                 <w:rFonts w:ascii="Bell MT" w:hAnsi="Bell MT" w:cs="Adobe Devanagari"/>
                 <w:sz w:val="18"/>
@@ -1328,7 +1319,7 @@
         </w:trPr>
         <w:tc>
           <w:tcPr>
-            <w:tcW w:w="5000" w:type="pct"/>
+            <w:tcW w:w="0" w:type="auto"/>
             <w:gridSpan w:val="3"/>
             <w:tcBorders>
               <w:top w:val="nil"/>
@@ -1342,7 +1333,6 @@
             <w:pPr>
               <w:spacing w:before="240"/>
               <w:ind w:firstLine="0"/>
-              <w:jc w:val="center"/>
               <w:rPr>
                 <w:rFonts w:ascii="Bell MT" w:hAnsi="Bell MT" w:cs="Adobe Devanagari"/>
                 <w:sz w:val="18"/>
@@ -1401,8 +1391,12 @@
       </w:r>
     </w:p>
     <w:sectPr>
-      <w:headerReference w:type="default" r:id="rId7"/>
-      <w:footerReference w:type="default" r:id="rId8"/>
+      <w:headerReference w:type="even" r:id="rId7"/>
+      <w:headerReference w:type="default" r:id="rId8"/>
+      <w:footerReference w:type="even" r:id="rId9"/>
+      <w:footerReference w:type="default" r:id="rId10"/>
+      <w:headerReference w:type="first" r:id="rId11"/>
+      <w:footerReference w:type="first" r:id="rId12"/>
       <w:pgSz w:w="12240" w:h="15840"/>
       <w:pgMar w:top="2592" w:right="360" w:bottom="2160" w:left="360" w:header="720" w:footer="0" w:gutter="0"/>
       <w:cols w:space="720"/>
@@ -1438,6 +1432,16 @@
 </file>
 
 <file path=word/footer1.xml><?xml version="1.0" encoding="utf-8"?>
+<w:ftr xmlns:wpc="http://schemas.microsoft.com/office/word/2010/wordprocessingCanvas" xmlns:cx="http://schemas.microsoft.com/office/drawing/2014/chartex" xmlns:cx1="http://schemas.microsoft.com/office/drawing/2015/9/8/chartex" xmlns:mc="http://schemas.openxmlformats.org/markup-compatibility/2006" xmlns:o="urn:schemas-microsoft-com:office:office" xmlns:r="http://schemas.openxmlformats.org/officeDocument/2006/relationships" xmlns:m="http://schemas.openxmlformats.org/officeDocument/2006/math" xmlns:v="urn:schemas-microsoft-com:vml" xmlns:wp14="http://schemas.microsoft.com/office/word/2010/wordprocessingDrawing" xmlns:wp="http://schemas.openxmlformats.org/drawingml/2006/wordprocessingDrawing" xmlns:w10="urn:schemas-microsoft-com:office:word" xmlns:w="http://schemas.openxmlformats.org/wordprocessingml/2006/main" xmlns:w14="http://schemas.microsoft.com/office/word/2010/wordml" xmlns:w15="http://schemas.microsoft.com/office/word/2012/wordml" xmlns:w16se="http://schemas.microsoft.com/office/word/2015/wordml/symex" xmlns:wpg="http://schemas.microsoft.com/office/word/2010/wordprocessingGroup" xmlns:wpi="http://schemas.microsoft.com/office/word/2010/wordprocessingInk" xmlns:wne="http://schemas.microsoft.com/office/word/2006/wordml" xmlns:wps="http://schemas.microsoft.com/office/word/2010/wordprocessingShape" mc:Ignorable="w14 w15 w16se wp14">
+  <w:p>
+    <w:pPr>
+      <w:pStyle w:val="Footer"/>
+    </w:pPr>
+  </w:p>
+</w:ftr>
+</file>
+
+<file path=word/footer2.xml><?xml version="1.0" encoding="utf-8"?>
 <w:ftr xmlns:wpc="http://schemas.microsoft.com/office/word/2010/wordprocessingCanvas" xmlns:cx="http://schemas.microsoft.com/office/drawing/2014/chartex" xmlns:cx1="http://schemas.microsoft.com/office/drawing/2015/9/8/chartex" xmlns:mc="http://schemas.openxmlformats.org/markup-compatibility/2006" xmlns:o="urn:schemas-microsoft-com:office:office" xmlns:r="http://schemas.openxmlformats.org/officeDocument/2006/relationships" xmlns:m="http://schemas.openxmlformats.org/officeDocument/2006/math" xmlns:v="urn:schemas-microsoft-com:vml" xmlns:wp14="http://schemas.microsoft.com/office/word/2010/wordprocessingDrawing" xmlns:wp="http://schemas.openxmlformats.org/drawingml/2006/wordprocessingDrawing" xmlns:w10="urn:schemas-microsoft-com:office:word" xmlns:w="http://schemas.openxmlformats.org/wordprocessingml/2006/main" xmlns:w14="http://schemas.microsoft.com/office/word/2010/wordml" xmlns:w15="http://schemas.microsoft.com/office/word/2012/wordml" xmlns:w16se="http://schemas.microsoft.com/office/word/2015/wordml/symex" xmlns:wpg="http://schemas.microsoft.com/office/word/2010/wordprocessingGroup" xmlns:wpi="http://schemas.microsoft.com/office/word/2010/wordprocessingInk" xmlns:wne="http://schemas.microsoft.com/office/word/2006/wordml" xmlns:wps="http://schemas.microsoft.com/office/word/2010/wordprocessingShape" mc:Ignorable="w14 w15 w16se wp14">
   <w:tbl>
     <w:tblPr>
@@ -2684,7 +2688,7 @@
             <w:rPr>
               <w:rFonts w:ascii="Sylfaen" w:hAnsi="Sylfaen" w:cstheme="minorHAnsi"/>
             </w:rPr>
-            <w:instrText xml:space="preserve"> MERGEFIELD  sampleID  \* MERGEFORMAT </w:instrText>
+            <w:instrText xml:space="preserve"> MERGEFIELD  saID  \* MERGEFORMAT </w:instrText>
           </w:r>
           <w:r>
             <w:rPr>
@@ -2697,7 +2701,7 @@
               <w:rFonts w:ascii="Sylfaen" w:hAnsi="Sylfaen" w:cstheme="minorHAnsi"/>
               <w:noProof/>
             </w:rPr>
-            <w:t>«sampleID»</w:t>
+            <w:t>«saID»</w:t>
           </w:r>
           <w:r>
             <w:rPr>
@@ -2705,6 +2709,8 @@
             </w:rPr>
             <w:fldChar w:fldCharType="end"/>
           </w:r>
+          <w:bookmarkStart w:id="0" w:name="_GoBack"/>
+          <w:bookmarkEnd w:id="0"/>
         </w:p>
       </w:tc>
       <w:tc>
@@ -2777,6 +2783,16 @@
         <w:sz w:val="20"/>
         <w:szCs w:val="20"/>
       </w:rPr>
+    </w:pPr>
+  </w:p>
+</w:ftr>
+</file>
+
+<file path=word/footer3.xml><?xml version="1.0" encoding="utf-8"?>
+<w:ftr xmlns:wpc="http://schemas.microsoft.com/office/word/2010/wordprocessingCanvas" xmlns:cx="http://schemas.microsoft.com/office/drawing/2014/chartex" xmlns:cx1="http://schemas.microsoft.com/office/drawing/2015/9/8/chartex" xmlns:mc="http://schemas.openxmlformats.org/markup-compatibility/2006" xmlns:o="urn:schemas-microsoft-com:office:office" xmlns:r="http://schemas.openxmlformats.org/officeDocument/2006/relationships" xmlns:m="http://schemas.openxmlformats.org/officeDocument/2006/math" xmlns:v="urn:schemas-microsoft-com:vml" xmlns:wp14="http://schemas.microsoft.com/office/word/2010/wordprocessingDrawing" xmlns:wp="http://schemas.openxmlformats.org/drawingml/2006/wordprocessingDrawing" xmlns:w10="urn:schemas-microsoft-com:office:word" xmlns:w="http://schemas.openxmlformats.org/wordprocessingml/2006/main" xmlns:w14="http://schemas.microsoft.com/office/word/2010/wordml" xmlns:w15="http://schemas.microsoft.com/office/word/2012/wordml" xmlns:w16se="http://schemas.microsoft.com/office/word/2015/wordml/symex" xmlns:wpg="http://schemas.microsoft.com/office/word/2010/wordprocessingGroup" xmlns:wpi="http://schemas.microsoft.com/office/word/2010/wordprocessingInk" xmlns:wne="http://schemas.microsoft.com/office/word/2006/wordml" xmlns:wps="http://schemas.microsoft.com/office/word/2010/wordprocessingShape" mc:Ignorable="w14 w15 w16se wp14">
+  <w:p>
+    <w:pPr>
+      <w:pStyle w:val="Footer"/>
     </w:pPr>
   </w:p>
 </w:ftr>
@@ -2812,6 +2828,16 @@
   <w:p>
     <w:pPr>
       <w:pStyle w:val="Header"/>
+    </w:pPr>
+  </w:p>
+</w:hdr>
+</file>
+
+<file path=word/header2.xml><?xml version="1.0" encoding="utf-8"?>
+<w:hdr xmlns:wpc="http://schemas.microsoft.com/office/word/2010/wordprocessingCanvas" xmlns:cx="http://schemas.microsoft.com/office/drawing/2014/chartex" xmlns:cx1="http://schemas.microsoft.com/office/drawing/2015/9/8/chartex" xmlns:mc="http://schemas.openxmlformats.org/markup-compatibility/2006" xmlns:o="urn:schemas-microsoft-com:office:office" xmlns:r="http://schemas.openxmlformats.org/officeDocument/2006/relationships" xmlns:m="http://schemas.openxmlformats.org/officeDocument/2006/math" xmlns:v="urn:schemas-microsoft-com:vml" xmlns:wp14="http://schemas.microsoft.com/office/word/2010/wordprocessingDrawing" xmlns:wp="http://schemas.openxmlformats.org/drawingml/2006/wordprocessingDrawing" xmlns:w10="urn:schemas-microsoft-com:office:word" xmlns:w="http://schemas.openxmlformats.org/wordprocessingml/2006/main" xmlns:w14="http://schemas.microsoft.com/office/word/2010/wordml" xmlns:w15="http://schemas.microsoft.com/office/word/2012/wordml" xmlns:w16se="http://schemas.microsoft.com/office/word/2015/wordml/symex" xmlns:wpg="http://schemas.microsoft.com/office/word/2010/wordprocessingGroup" xmlns:wpi="http://schemas.microsoft.com/office/word/2010/wordprocessingInk" xmlns:wne="http://schemas.microsoft.com/office/word/2006/wordml" xmlns:wps="http://schemas.microsoft.com/office/word/2010/wordprocessingShape" mc:Ignorable="w14 w15 w16se wp14">
+  <w:p>
+    <w:pPr>
+      <w:pStyle w:val="Header"/>
       <w:ind w:firstLine="0"/>
     </w:pPr>
     <w:r>
@@ -2843,6 +2869,16 @@
         </v:shape>
       </w:pict>
     </w:r>
+  </w:p>
+</w:hdr>
+</file>
+
+<file path=word/header3.xml><?xml version="1.0" encoding="utf-8"?>
+<w:hdr xmlns:wpc="http://schemas.microsoft.com/office/word/2010/wordprocessingCanvas" xmlns:cx="http://schemas.microsoft.com/office/drawing/2014/chartex" xmlns:cx1="http://schemas.microsoft.com/office/drawing/2015/9/8/chartex" xmlns:mc="http://schemas.openxmlformats.org/markup-compatibility/2006" xmlns:o="urn:schemas-microsoft-com:office:office" xmlns:r="http://schemas.openxmlformats.org/officeDocument/2006/relationships" xmlns:m="http://schemas.openxmlformats.org/officeDocument/2006/math" xmlns:v="urn:schemas-microsoft-com:vml" xmlns:wp14="http://schemas.microsoft.com/office/word/2010/wordprocessingDrawing" xmlns:wp="http://schemas.openxmlformats.org/drawingml/2006/wordprocessingDrawing" xmlns:w10="urn:schemas-microsoft-com:office:word" xmlns:w="http://schemas.openxmlformats.org/wordprocessingml/2006/main" xmlns:w14="http://schemas.microsoft.com/office/word/2010/wordml" xmlns:w15="http://schemas.microsoft.com/office/word/2012/wordml" xmlns:w16se="http://schemas.microsoft.com/office/word/2015/wordml/symex" xmlns:wpg="http://schemas.microsoft.com/office/word/2010/wordprocessingGroup" xmlns:wpi="http://schemas.microsoft.com/office/word/2010/wordprocessingInk" xmlns:wne="http://schemas.microsoft.com/office/word/2006/wordml" xmlns:wps="http://schemas.microsoft.com/office/word/2010/wordprocessingShape" mc:Ignorable="w14 w15 w16se wp14">
+  <w:p>
+    <w:pPr>
+      <w:pStyle w:val="Header"/>
+    </w:pPr>
   </w:p>
 </w:hdr>
 </file>
@@ -3601,7 +3637,7 @@
 </file>
 
 <file path=customXml/itemProps1.xml><?xml version="1.0" encoding="utf-8"?>
-<ds:datastoreItem xmlns:ds="http://schemas.openxmlformats.org/officeDocument/2006/customXml" ds:itemID="{FD8AD041-D410-4233-9DFB-92066EE1DCF6}">
+<ds:datastoreItem xmlns:ds="http://schemas.openxmlformats.org/officeDocument/2006/customXml" ds:itemID="{9C3499CA-7A44-467A-8447-9E1D237754E2}">
   <ds:schemaRefs>
     <ds:schemaRef ds:uri="http://schemas.openxmlformats.org/officeDocument/2006/bibliography"/>
   </ds:schemaRefs>

</xml_diff>

<commit_message>
added address 2 to duwl result
</commit_message>
<xml_diff>
--- a/templates/culture_prelim_template.docx
+++ b/templates/culture_prelim_template.docx
@@ -252,7 +252,27 @@
                 <w:color w:val="FFFFFF" w:themeColor="background1"/>
                 <w:shd w:val="clear" w:color="auto" w:fill="000000" w:themeFill="text1"/>
               </w:rPr>
-              <w:t>«saID»</w:t>
+              <w:t>«</w:t>
+            </w:r>
+            <w:proofErr w:type="spellStart"/>
+            <w:r>
+              <w:rPr>
+                <w:rFonts w:ascii="Sylfaen" w:hAnsi="Sylfaen" w:cstheme="minorHAnsi"/>
+                <w:noProof/>
+                <w:color w:val="FFFFFF" w:themeColor="background1"/>
+                <w:shd w:val="clear" w:color="auto" w:fill="000000" w:themeFill="text1"/>
+              </w:rPr>
+              <w:t>saID</w:t>
+            </w:r>
+            <w:proofErr w:type="spellEnd"/>
+            <w:r>
+              <w:rPr>
+                <w:rFonts w:ascii="Sylfaen" w:hAnsi="Sylfaen" w:cstheme="minorHAnsi"/>
+                <w:noProof/>
+                <w:color w:val="FFFFFF" w:themeColor="background1"/>
+                <w:shd w:val="clear" w:color="auto" w:fill="000000" w:themeFill="text1"/>
+              </w:rPr>
+              <w:t>»</w:t>
             </w:r>
             <w:r>
               <w:rPr>
@@ -1088,7 +1108,27 @@
                 <w:sz w:val="20"/>
                 <w:szCs w:val="20"/>
               </w:rPr>
-              <w:t>{%tc for col in headers</w:t>
+              <w:t>{%</w:t>
+            </w:r>
+            <w:proofErr w:type="spellStart"/>
+            <w:r>
+              <w:rPr>
+                <w:rFonts w:ascii="Bell MT" w:hAnsi="Bell MT" w:cs="Adobe Devanagari"/>
+                <w:b/>
+                <w:sz w:val="20"/>
+                <w:szCs w:val="20"/>
+              </w:rPr>
+              <w:t>tc</w:t>
+            </w:r>
+            <w:proofErr w:type="spellEnd"/>
+            <w:r>
+              <w:rPr>
+                <w:rFonts w:ascii="Bell MT" w:hAnsi="Bell MT" w:cs="Adobe Devanagari"/>
+                <w:b/>
+                <w:sz w:val="20"/>
+                <w:szCs w:val="20"/>
+              </w:rPr>
+              <w:t xml:space="preserve"> for col in headers</w:t>
             </w:r>
             <w:r>
               <w:rPr>
@@ -1161,7 +1201,47 @@
                 <w:sz w:val="20"/>
                 <w:szCs w:val="20"/>
               </w:rPr>
-              <w:t>{%tc endfor %}</w:t>
+              <w:t>{%</w:t>
+            </w:r>
+            <w:proofErr w:type="spellStart"/>
+            <w:r>
+              <w:rPr>
+                <w:rFonts w:ascii="Bell MT" w:hAnsi="Bell MT" w:cs="Adobe Devanagari"/>
+                <w:b/>
+                <w:sz w:val="20"/>
+                <w:szCs w:val="20"/>
+              </w:rPr>
+              <w:t>tc</w:t>
+            </w:r>
+            <w:proofErr w:type="spellEnd"/>
+            <w:r>
+              <w:rPr>
+                <w:rFonts w:ascii="Bell MT" w:hAnsi="Bell MT" w:cs="Adobe Devanagari"/>
+                <w:b/>
+                <w:sz w:val="20"/>
+                <w:szCs w:val="20"/>
+              </w:rPr>
+              <w:t xml:space="preserve"> </w:t>
+            </w:r>
+            <w:proofErr w:type="spellStart"/>
+            <w:r>
+              <w:rPr>
+                <w:rFonts w:ascii="Bell MT" w:hAnsi="Bell MT" w:cs="Adobe Devanagari"/>
+                <w:b/>
+                <w:sz w:val="20"/>
+                <w:szCs w:val="20"/>
+              </w:rPr>
+              <w:t>endfor</w:t>
+            </w:r>
+            <w:proofErr w:type="spellEnd"/>
+            <w:r>
+              <w:rPr>
+                <w:rFonts w:ascii="Bell MT" w:hAnsi="Bell MT" w:cs="Adobe Devanagari"/>
+                <w:b/>
+                <w:sz w:val="20"/>
+                <w:szCs w:val="20"/>
+              </w:rPr>
+              <w:t xml:space="preserve"> %}</w:t>
             </w:r>
           </w:p>
         </w:tc>
@@ -1246,7 +1326,25 @@
                 <w:sz w:val="20"/>
                 <w:szCs w:val="20"/>
               </w:rPr>
-              <w:t>{%tc for col in row %}</w:t>
+              <w:t>{%</w:t>
+            </w:r>
+            <w:proofErr w:type="spellStart"/>
+            <w:r>
+              <w:rPr>
+                <w:rFonts w:ascii="Bell MT" w:hAnsi="Bell MT" w:cs="Adobe Devanagari"/>
+                <w:sz w:val="20"/>
+                <w:szCs w:val="20"/>
+              </w:rPr>
+              <w:t>tc</w:t>
+            </w:r>
+            <w:proofErr w:type="spellEnd"/>
+            <w:r>
+              <w:rPr>
+                <w:rFonts w:ascii="Bell MT" w:hAnsi="Bell MT" w:cs="Adobe Devanagari"/>
+                <w:sz w:val="20"/>
+                <w:szCs w:val="20"/>
+              </w:rPr>
+              <w:t xml:space="preserve"> for col in row %}</w:t>
             </w:r>
           </w:p>
         </w:tc>
@@ -1308,7 +1406,43 @@
                 <w:sz w:val="20"/>
                 <w:szCs w:val="20"/>
               </w:rPr>
-              <w:t>{%tc endfor %}</w:t>
+              <w:t>{%</w:t>
+            </w:r>
+            <w:proofErr w:type="spellStart"/>
+            <w:r>
+              <w:rPr>
+                <w:rFonts w:ascii="Bell MT" w:hAnsi="Bell MT" w:cs="Adobe Devanagari"/>
+                <w:sz w:val="20"/>
+                <w:szCs w:val="20"/>
+              </w:rPr>
+              <w:t>tc</w:t>
+            </w:r>
+            <w:proofErr w:type="spellEnd"/>
+            <w:r>
+              <w:rPr>
+                <w:rFonts w:ascii="Bell MT" w:hAnsi="Bell MT" w:cs="Adobe Devanagari"/>
+                <w:sz w:val="20"/>
+                <w:szCs w:val="20"/>
+              </w:rPr>
+              <w:t xml:space="preserve"> </w:t>
+            </w:r>
+            <w:proofErr w:type="spellStart"/>
+            <w:r>
+              <w:rPr>
+                <w:rFonts w:ascii="Bell MT" w:hAnsi="Bell MT" w:cs="Adobe Devanagari"/>
+                <w:sz w:val="20"/>
+                <w:szCs w:val="20"/>
+              </w:rPr>
+              <w:t>endfor</w:t>
+            </w:r>
+            <w:proofErr w:type="spellEnd"/>
+            <w:r>
+              <w:rPr>
+                <w:rFonts w:ascii="Bell MT" w:hAnsi="Bell MT" w:cs="Adobe Devanagari"/>
+                <w:sz w:val="20"/>
+                <w:szCs w:val="20"/>
+              </w:rPr>
+              <w:t xml:space="preserve"> %}</w:t>
             </w:r>
           </w:p>
         </w:tc>
@@ -1345,7 +1479,25 @@
                 <w:sz w:val="20"/>
                 <w:szCs w:val="20"/>
               </w:rPr>
-              <w:t>{%tr endfor %}</w:t>
+              <w:t xml:space="preserve">{%tr </w:t>
+            </w:r>
+            <w:proofErr w:type="spellStart"/>
+            <w:r>
+              <w:rPr>
+                <w:rFonts w:ascii="Bell MT" w:hAnsi="Bell MT" w:cs="Adobe Devanagari"/>
+                <w:sz w:val="20"/>
+                <w:szCs w:val="20"/>
+              </w:rPr>
+              <w:t>endfor</w:t>
+            </w:r>
+            <w:proofErr w:type="spellEnd"/>
+            <w:r>
+              <w:rPr>
+                <w:rFonts w:ascii="Bell MT" w:hAnsi="Bell MT" w:cs="Adobe Devanagari"/>
+                <w:sz w:val="20"/>
+                <w:szCs w:val="20"/>
+              </w:rPr>
+              <w:t xml:space="preserve"> %}</w:t>
             </w:r>
           </w:p>
         </w:tc>
@@ -1387,7 +1539,7 @@
           <w:sz w:val="24"/>
           <w:szCs w:val="24"/>
         </w:rPr>
-        <w:t>AEROTOLERANT</w:t>
+        <w:t>ANAEROBIC</w:t>
       </w:r>
       <w:r>
         <w:rPr>
@@ -1601,7 +1753,16 @@
               <w:sz w:val="16"/>
               <w:szCs w:val="16"/>
             </w:rPr>
-            <w:t>Amoxicillin-Clavulanate</w:t>
+            <w:t>Amoxicillin-</w:t>
+          </w:r>
+          <w:proofErr w:type="gramStart"/>
+          <w:r>
+            <w:rPr>
+              <w:rFonts w:ascii="Consolas" w:hAnsi="Consolas"/>
+              <w:sz w:val="16"/>
+              <w:szCs w:val="16"/>
+            </w:rPr>
+            <w:t>Clavulanate</w:t>
           </w:r>
           <w:r>
             <w:rPr>
@@ -1611,6 +1772,7 @@
             </w:rPr>
             <w:t>..</w:t>
           </w:r>
+          <w:proofErr w:type="gramEnd"/>
           <w:r>
             <w:rPr>
               <w:rFonts w:ascii="Consolas" w:hAnsi="Consolas"/>
@@ -2258,15 +2420,33 @@
               <w:sz w:val="16"/>
               <w:szCs w:val="16"/>
             </w:rPr>
-            <w:t>Trimethoprim-Sulfamethoxazole</w:t>
-          </w:r>
-          <w:r>
-            <w:rPr>
-              <w:rFonts w:ascii="Consolas" w:hAnsi="Consolas"/>
-              <w:sz w:val="16"/>
-              <w:szCs w:val="16"/>
-            </w:rPr>
-            <w:t>(SXT)</w:t>
+            <w:t>Trimethoprim-</w:t>
+          </w:r>
+          <w:proofErr w:type="gramStart"/>
+          <w:r>
+            <w:rPr>
+              <w:rFonts w:ascii="Consolas" w:hAnsi="Consolas"/>
+              <w:sz w:val="16"/>
+              <w:szCs w:val="16"/>
+            </w:rPr>
+            <w:t>Sulfamethoxazole</w:t>
+          </w:r>
+          <w:r>
+            <w:rPr>
+              <w:rFonts w:ascii="Consolas" w:hAnsi="Consolas"/>
+              <w:sz w:val="16"/>
+              <w:szCs w:val="16"/>
+            </w:rPr>
+            <w:t>(</w:t>
+          </w:r>
+          <w:proofErr w:type="gramEnd"/>
+          <w:r>
+            <w:rPr>
+              <w:rFonts w:ascii="Consolas" w:hAnsi="Consolas"/>
+              <w:sz w:val="16"/>
+              <w:szCs w:val="16"/>
+            </w:rPr>
+            <w:t>SXT)</w:t>
           </w:r>
         </w:p>
       </w:tc>
@@ -2347,13 +2527,23 @@
               <w:szCs w:val="16"/>
             </w:rPr>
           </w:pPr>
-          <w:r>
-            <w:rPr>
-              <w:rFonts w:ascii="Consolas" w:hAnsi="Consolas"/>
-              <w:sz w:val="16"/>
-              <w:szCs w:val="16"/>
-            </w:rPr>
-            <w:t>Doripenem................(DOR)</w:t>
+          <w:proofErr w:type="spellStart"/>
+          <w:r>
+            <w:rPr>
+              <w:rFonts w:ascii="Consolas" w:hAnsi="Consolas"/>
+              <w:sz w:val="16"/>
+              <w:szCs w:val="16"/>
+            </w:rPr>
+            <w:t>Doripenem</w:t>
+          </w:r>
+          <w:proofErr w:type="spellEnd"/>
+          <w:r>
+            <w:rPr>
+              <w:rFonts w:ascii="Consolas" w:hAnsi="Consolas"/>
+              <w:sz w:val="16"/>
+              <w:szCs w:val="16"/>
+            </w:rPr>
+            <w:t>................(DOR)</w:t>
           </w:r>
         </w:p>
       </w:tc>
@@ -2374,13 +2564,23 @@
               <w:szCs w:val="16"/>
             </w:rPr>
           </w:pPr>
-          <w:r>
-            <w:rPr>
-              <w:rFonts w:ascii="Consolas" w:hAnsi="Consolas"/>
-              <w:sz w:val="16"/>
-              <w:szCs w:val="16"/>
-            </w:rPr>
-            <w:t>Tretracycline................(</w:t>
+          <w:proofErr w:type="spellStart"/>
+          <w:r>
+            <w:rPr>
+              <w:rFonts w:ascii="Consolas" w:hAnsi="Consolas"/>
+              <w:sz w:val="16"/>
+              <w:szCs w:val="16"/>
+            </w:rPr>
+            <w:t>Tretracycline</w:t>
+          </w:r>
+          <w:proofErr w:type="spellEnd"/>
+          <w:r>
+            <w:rPr>
+              <w:rFonts w:ascii="Consolas" w:hAnsi="Consolas"/>
+              <w:sz w:val="16"/>
+              <w:szCs w:val="16"/>
+            </w:rPr>
+            <w:t>................(</w:t>
           </w:r>
           <w:r>
             <w:rPr>

</xml_diff>

<commit_message>
Copying some edits over
</commit_message>
<xml_diff>
--- a/templates/culture_prelim_template.docx
+++ b/templates/culture_prelim_template.docx
@@ -252,7 +252,27 @@
                 <w:color w:val="FFFFFF" w:themeColor="background1"/>
                 <w:shd w:val="clear" w:color="auto" w:fill="000000" w:themeFill="text1"/>
               </w:rPr>
-              <w:t>«saID»</w:t>
+              <w:t>«</w:t>
+            </w:r>
+            <w:proofErr w:type="spellStart"/>
+            <w:r>
+              <w:rPr>
+                <w:rFonts w:ascii="Sylfaen" w:hAnsi="Sylfaen" w:cstheme="minorHAnsi"/>
+                <w:noProof/>
+                <w:color w:val="FFFFFF" w:themeColor="background1"/>
+                <w:shd w:val="clear" w:color="auto" w:fill="000000" w:themeFill="text1"/>
+              </w:rPr>
+              <w:t>saID</w:t>
+            </w:r>
+            <w:proofErr w:type="spellEnd"/>
+            <w:r>
+              <w:rPr>
+                <w:rFonts w:ascii="Sylfaen" w:hAnsi="Sylfaen" w:cstheme="minorHAnsi"/>
+                <w:noProof/>
+                <w:color w:val="FFFFFF" w:themeColor="background1"/>
+                <w:shd w:val="clear" w:color="auto" w:fill="000000" w:themeFill="text1"/>
+              </w:rPr>
+              <w:t>»</w:t>
             </w:r>
             <w:r>
               <w:rPr>
@@ -1088,7 +1108,27 @@
                 <w:sz w:val="20"/>
                 <w:szCs w:val="20"/>
               </w:rPr>
-              <w:t>{%tc for col in headers</w:t>
+              <w:t>{%</w:t>
+            </w:r>
+            <w:proofErr w:type="spellStart"/>
+            <w:r>
+              <w:rPr>
+                <w:rFonts w:ascii="Bell MT" w:hAnsi="Bell MT" w:cs="Adobe Devanagari"/>
+                <w:b/>
+                <w:sz w:val="20"/>
+                <w:szCs w:val="20"/>
+              </w:rPr>
+              <w:t>tc</w:t>
+            </w:r>
+            <w:proofErr w:type="spellEnd"/>
+            <w:r>
+              <w:rPr>
+                <w:rFonts w:ascii="Bell MT" w:hAnsi="Bell MT" w:cs="Adobe Devanagari"/>
+                <w:b/>
+                <w:sz w:val="20"/>
+                <w:szCs w:val="20"/>
+              </w:rPr>
+              <w:t xml:space="preserve"> for col in headers</w:t>
             </w:r>
             <w:r>
               <w:rPr>
@@ -1161,7 +1201,47 @@
                 <w:sz w:val="20"/>
                 <w:szCs w:val="20"/>
               </w:rPr>
-              <w:t>{%tc endfor %}</w:t>
+              <w:t>{%</w:t>
+            </w:r>
+            <w:proofErr w:type="spellStart"/>
+            <w:r>
+              <w:rPr>
+                <w:rFonts w:ascii="Bell MT" w:hAnsi="Bell MT" w:cs="Adobe Devanagari"/>
+                <w:b/>
+                <w:sz w:val="20"/>
+                <w:szCs w:val="20"/>
+              </w:rPr>
+              <w:t>tc</w:t>
+            </w:r>
+            <w:proofErr w:type="spellEnd"/>
+            <w:r>
+              <w:rPr>
+                <w:rFonts w:ascii="Bell MT" w:hAnsi="Bell MT" w:cs="Adobe Devanagari"/>
+                <w:b/>
+                <w:sz w:val="20"/>
+                <w:szCs w:val="20"/>
+              </w:rPr>
+              <w:t xml:space="preserve"> </w:t>
+            </w:r>
+            <w:proofErr w:type="spellStart"/>
+            <w:r>
+              <w:rPr>
+                <w:rFonts w:ascii="Bell MT" w:hAnsi="Bell MT" w:cs="Adobe Devanagari"/>
+                <w:b/>
+                <w:sz w:val="20"/>
+                <w:szCs w:val="20"/>
+              </w:rPr>
+              <w:t>endfor</w:t>
+            </w:r>
+            <w:proofErr w:type="spellEnd"/>
+            <w:r>
+              <w:rPr>
+                <w:rFonts w:ascii="Bell MT" w:hAnsi="Bell MT" w:cs="Adobe Devanagari"/>
+                <w:b/>
+                <w:sz w:val="20"/>
+                <w:szCs w:val="20"/>
+              </w:rPr>
+              <w:t xml:space="preserve"> %}</w:t>
             </w:r>
           </w:p>
         </w:tc>
@@ -1246,7 +1326,25 @@
                 <w:sz w:val="20"/>
                 <w:szCs w:val="20"/>
               </w:rPr>
-              <w:t>{%tc for col in row %}</w:t>
+              <w:t>{%</w:t>
+            </w:r>
+            <w:proofErr w:type="spellStart"/>
+            <w:r>
+              <w:rPr>
+                <w:rFonts w:ascii="Bell MT" w:hAnsi="Bell MT" w:cs="Adobe Devanagari"/>
+                <w:sz w:val="20"/>
+                <w:szCs w:val="20"/>
+              </w:rPr>
+              <w:t>tc</w:t>
+            </w:r>
+            <w:proofErr w:type="spellEnd"/>
+            <w:r>
+              <w:rPr>
+                <w:rFonts w:ascii="Bell MT" w:hAnsi="Bell MT" w:cs="Adobe Devanagari"/>
+                <w:sz w:val="20"/>
+                <w:szCs w:val="20"/>
+              </w:rPr>
+              <w:t xml:space="preserve"> for col in row %}</w:t>
             </w:r>
           </w:p>
         </w:tc>
@@ -1308,7 +1406,43 @@
                 <w:sz w:val="20"/>
                 <w:szCs w:val="20"/>
               </w:rPr>
-              <w:t>{%tc endfor %}</w:t>
+              <w:t>{%</w:t>
+            </w:r>
+            <w:proofErr w:type="spellStart"/>
+            <w:r>
+              <w:rPr>
+                <w:rFonts w:ascii="Bell MT" w:hAnsi="Bell MT" w:cs="Adobe Devanagari"/>
+                <w:sz w:val="20"/>
+                <w:szCs w:val="20"/>
+              </w:rPr>
+              <w:t>tc</w:t>
+            </w:r>
+            <w:proofErr w:type="spellEnd"/>
+            <w:r>
+              <w:rPr>
+                <w:rFonts w:ascii="Bell MT" w:hAnsi="Bell MT" w:cs="Adobe Devanagari"/>
+                <w:sz w:val="20"/>
+                <w:szCs w:val="20"/>
+              </w:rPr>
+              <w:t xml:space="preserve"> </w:t>
+            </w:r>
+            <w:proofErr w:type="spellStart"/>
+            <w:r>
+              <w:rPr>
+                <w:rFonts w:ascii="Bell MT" w:hAnsi="Bell MT" w:cs="Adobe Devanagari"/>
+                <w:sz w:val="20"/>
+                <w:szCs w:val="20"/>
+              </w:rPr>
+              <w:t>endfor</w:t>
+            </w:r>
+            <w:proofErr w:type="spellEnd"/>
+            <w:r>
+              <w:rPr>
+                <w:rFonts w:ascii="Bell MT" w:hAnsi="Bell MT" w:cs="Adobe Devanagari"/>
+                <w:sz w:val="20"/>
+                <w:szCs w:val="20"/>
+              </w:rPr>
+              <w:t xml:space="preserve"> %}</w:t>
             </w:r>
           </w:p>
         </w:tc>
@@ -1345,7 +1479,25 @@
                 <w:sz w:val="20"/>
                 <w:szCs w:val="20"/>
               </w:rPr>
-              <w:t>{%tr endfor %}</w:t>
+              <w:t xml:space="preserve">{%tr </w:t>
+            </w:r>
+            <w:proofErr w:type="spellStart"/>
+            <w:r>
+              <w:rPr>
+                <w:rFonts w:ascii="Bell MT" w:hAnsi="Bell MT" w:cs="Adobe Devanagari"/>
+                <w:sz w:val="20"/>
+                <w:szCs w:val="20"/>
+              </w:rPr>
+              <w:t>endfor</w:t>
+            </w:r>
+            <w:proofErr w:type="spellEnd"/>
+            <w:r>
+              <w:rPr>
+                <w:rFonts w:ascii="Bell MT" w:hAnsi="Bell MT" w:cs="Adobe Devanagari"/>
+                <w:sz w:val="20"/>
+                <w:szCs w:val="20"/>
+              </w:rPr>
+              <w:t xml:space="preserve"> %}</w:t>
             </w:r>
           </w:p>
         </w:tc>
@@ -1387,7 +1539,7 @@
           <w:sz w:val="24"/>
           <w:szCs w:val="24"/>
         </w:rPr>
-        <w:t>AEROTOLERANT</w:t>
+        <w:t>ANAEROBIC</w:t>
       </w:r>
       <w:r>
         <w:rPr>
@@ -1601,7 +1753,16 @@
               <w:sz w:val="16"/>
               <w:szCs w:val="16"/>
             </w:rPr>
-            <w:t>Amoxicillin-Clavulanate</w:t>
+            <w:t>Amoxicillin-</w:t>
+          </w:r>
+          <w:proofErr w:type="gramStart"/>
+          <w:r>
+            <w:rPr>
+              <w:rFonts w:ascii="Consolas" w:hAnsi="Consolas"/>
+              <w:sz w:val="16"/>
+              <w:szCs w:val="16"/>
+            </w:rPr>
+            <w:t>Clavulanate</w:t>
           </w:r>
           <w:r>
             <w:rPr>
@@ -1611,6 +1772,7 @@
             </w:rPr>
             <w:t>..</w:t>
           </w:r>
+          <w:proofErr w:type="gramEnd"/>
           <w:r>
             <w:rPr>
               <w:rFonts w:ascii="Consolas" w:hAnsi="Consolas"/>
@@ -2258,15 +2420,33 @@
               <w:sz w:val="16"/>
               <w:szCs w:val="16"/>
             </w:rPr>
-            <w:t>Trimethoprim-Sulfamethoxazole</w:t>
-          </w:r>
-          <w:r>
-            <w:rPr>
-              <w:rFonts w:ascii="Consolas" w:hAnsi="Consolas"/>
-              <w:sz w:val="16"/>
-              <w:szCs w:val="16"/>
-            </w:rPr>
-            <w:t>(SXT)</w:t>
+            <w:t>Trimethoprim-</w:t>
+          </w:r>
+          <w:proofErr w:type="gramStart"/>
+          <w:r>
+            <w:rPr>
+              <w:rFonts w:ascii="Consolas" w:hAnsi="Consolas"/>
+              <w:sz w:val="16"/>
+              <w:szCs w:val="16"/>
+            </w:rPr>
+            <w:t>Sulfamethoxazole</w:t>
+          </w:r>
+          <w:r>
+            <w:rPr>
+              <w:rFonts w:ascii="Consolas" w:hAnsi="Consolas"/>
+              <w:sz w:val="16"/>
+              <w:szCs w:val="16"/>
+            </w:rPr>
+            <w:t>(</w:t>
+          </w:r>
+          <w:proofErr w:type="gramEnd"/>
+          <w:r>
+            <w:rPr>
+              <w:rFonts w:ascii="Consolas" w:hAnsi="Consolas"/>
+              <w:sz w:val="16"/>
+              <w:szCs w:val="16"/>
+            </w:rPr>
+            <w:t>SXT)</w:t>
           </w:r>
         </w:p>
       </w:tc>
@@ -2347,13 +2527,23 @@
               <w:szCs w:val="16"/>
             </w:rPr>
           </w:pPr>
-          <w:r>
-            <w:rPr>
-              <w:rFonts w:ascii="Consolas" w:hAnsi="Consolas"/>
-              <w:sz w:val="16"/>
-              <w:szCs w:val="16"/>
-            </w:rPr>
-            <w:t>Doripenem................(DOR)</w:t>
+          <w:proofErr w:type="spellStart"/>
+          <w:r>
+            <w:rPr>
+              <w:rFonts w:ascii="Consolas" w:hAnsi="Consolas"/>
+              <w:sz w:val="16"/>
+              <w:szCs w:val="16"/>
+            </w:rPr>
+            <w:t>Doripenem</w:t>
+          </w:r>
+          <w:proofErr w:type="spellEnd"/>
+          <w:r>
+            <w:rPr>
+              <w:rFonts w:ascii="Consolas" w:hAnsi="Consolas"/>
+              <w:sz w:val="16"/>
+              <w:szCs w:val="16"/>
+            </w:rPr>
+            <w:t>................(DOR)</w:t>
           </w:r>
         </w:p>
       </w:tc>
@@ -2374,13 +2564,23 @@
               <w:szCs w:val="16"/>
             </w:rPr>
           </w:pPr>
-          <w:r>
-            <w:rPr>
-              <w:rFonts w:ascii="Consolas" w:hAnsi="Consolas"/>
-              <w:sz w:val="16"/>
-              <w:szCs w:val="16"/>
-            </w:rPr>
-            <w:t>Tretracycline................(</w:t>
+          <w:proofErr w:type="spellStart"/>
+          <w:r>
+            <w:rPr>
+              <w:rFonts w:ascii="Consolas" w:hAnsi="Consolas"/>
+              <w:sz w:val="16"/>
+              <w:szCs w:val="16"/>
+            </w:rPr>
+            <w:t>Tretracycline</w:t>
+          </w:r>
+          <w:proofErr w:type="spellEnd"/>
+          <w:r>
+            <w:rPr>
+              <w:rFonts w:ascii="Consolas" w:hAnsi="Consolas"/>
+              <w:sz w:val="16"/>
+              <w:szCs w:val="16"/>
+            </w:rPr>
+            <w:t>................(</w:t>
           </w:r>
           <w:r>
             <w:rPr>

</xml_diff>